<commit_message>
change installedservice to a list
</commit_message>
<xml_diff>
--- a/docs/ServiceModel.docx
+++ b/docs/ServiceModel.docx
@@ -1,6 +1,6 @@
 
 <file path=word/document.xml><?xml version="1.0" encoding="utf-8"?>
-<w:document xmlns:wpc="http://schemas.microsoft.com/office/word/2010/wordprocessingCanvas" xmlns:cx="http://schemas.microsoft.com/office/drawing/2014/chartex" xmlns:cx1="http://schemas.microsoft.com/office/drawing/2015/9/8/chartex" xmlns:cx2="http://schemas.microsoft.com/office/drawing/2015/10/21/chartex" xmlns:cx3="http://schemas.microsoft.com/office/drawing/2016/5/9/chartex" xmlns:cx4="http://schemas.microsoft.com/office/drawing/2016/5/10/chartex" xmlns:cx5="http://schemas.microsoft.com/office/drawing/2016/5/11/chartex" xmlns:cx6="http://schemas.microsoft.com/office/drawing/2016/5/12/chartex" xmlns:cx7="http://schemas.microsoft.com/office/drawing/2016/5/13/chartex" xmlns:cx8="http://schemas.microsoft.com/office/drawing/2016/5/14/chartex" xmlns:mc="http://schemas.openxmlformats.org/markup-compatibility/2006" xmlns:aink="http://schemas.microsoft.com/office/drawing/2016/ink" xmlns:am3d="http://schemas.microsoft.com/office/drawing/2017/model3d" xmlns:o="urn:schemas-microsoft-com:office:office" xmlns:oel="http://schemas.microsoft.com/office/2019/extlst" xmlns:r="http://schemas.openxmlformats.org/officeDocument/2006/relationships" xmlns:m="http://schemas.openxmlformats.org/officeDocument/2006/math" xmlns:v="urn:schemas-microsoft-com:vml" xmlns:wp14="http://schemas.microsoft.com/office/word/2010/wordprocessingDrawing" xmlns:wp="http://schemas.openxmlformats.org/drawingml/2006/wordprocessingDrawing" xmlns:w10="urn:schemas-microsoft-com:office:word" xmlns:w="http://schemas.openxmlformats.org/wordprocessingml/2006/main" xmlns:w14="http://schemas.microsoft.com/office/word/2010/wordml" xmlns:w15="http://schemas.microsoft.com/office/word/2012/wordml" xmlns:w16cex="http://schemas.microsoft.com/office/word/2018/wordml/cex" xmlns:w16cid="http://schemas.microsoft.com/office/word/2016/wordml/cid" xmlns:w16="http://schemas.microsoft.com/office/word/2018/wordml" xmlns:w16sdtdh="http://schemas.microsoft.com/office/word/2020/wordml/sdtdatahash" xmlns:w16se="http://schemas.microsoft.com/office/word/2015/wordml/symex" xmlns:wpg="http://schemas.microsoft.com/office/word/2010/wordprocessingGroup" xmlns:wpi="http://schemas.microsoft.com/office/word/2010/wordprocessingInk" xmlns:wne="http://schemas.microsoft.com/office/word/2006/wordml" xmlns:wps="http://schemas.microsoft.com/office/word/2010/wordprocessingShape" mc:Ignorable="w14 w15 w16se w16cid w16 w16cex w16sdtdh wp14">
+<w:document xmlns:wpc="http://schemas.microsoft.com/office/word/2010/wordprocessingCanvas" xmlns:cx="http://schemas.microsoft.com/office/drawing/2014/chartex" xmlns:cx1="http://schemas.microsoft.com/office/drawing/2015/9/8/chartex" xmlns:cx2="http://schemas.microsoft.com/office/drawing/2015/10/21/chartex" xmlns:cx3="http://schemas.microsoft.com/office/drawing/2016/5/9/chartex" xmlns:cx4="http://schemas.microsoft.com/office/drawing/2016/5/10/chartex" xmlns:cx5="http://schemas.microsoft.com/office/drawing/2016/5/11/chartex" xmlns:cx6="http://schemas.microsoft.com/office/drawing/2016/5/12/chartex" xmlns:cx7="http://schemas.microsoft.com/office/drawing/2016/5/13/chartex" xmlns:cx8="http://schemas.microsoft.com/office/drawing/2016/5/14/chartex" xmlns:mc="http://schemas.openxmlformats.org/markup-compatibility/2006" xmlns:aink="http://schemas.microsoft.com/office/drawing/2016/ink" xmlns:am3d="http://schemas.microsoft.com/office/drawing/2017/model3d" xmlns:o="urn:schemas-microsoft-com:office:office" xmlns:oel="http://schemas.microsoft.com/office/2019/extlst" xmlns:r="http://schemas.openxmlformats.org/officeDocument/2006/relationships" xmlns:m="http://schemas.openxmlformats.org/officeDocument/2006/math" xmlns:v="urn:schemas-microsoft-com:vml" xmlns:wp14="http://schemas.microsoft.com/office/word/2010/wordprocessingDrawing" xmlns:wp="http://schemas.openxmlformats.org/drawingml/2006/wordprocessingDrawing" xmlns:w10="urn:schemas-microsoft-com:office:word" xmlns:w="http://schemas.openxmlformats.org/wordprocessingml/2006/main" xmlns:w14="http://schemas.microsoft.com/office/word/2010/wordml" xmlns:w15="http://schemas.microsoft.com/office/word/2012/wordml" xmlns:w16cex="http://schemas.microsoft.com/office/word/2018/wordml/cex" xmlns:w16cid="http://schemas.microsoft.com/office/word/2016/wordml/cid" xmlns:w16="http://schemas.microsoft.com/office/word/2018/wordml" xmlns:w16du="http://schemas.microsoft.com/office/word/2023/wordml/word16du" xmlns:w16sdtdh="http://schemas.microsoft.com/office/word/2020/wordml/sdtdatahash" xmlns:w16se="http://schemas.microsoft.com/office/word/2015/wordml/symex" xmlns:wpg="http://schemas.microsoft.com/office/word/2010/wordprocessingGroup" xmlns:wpi="http://schemas.microsoft.com/office/word/2010/wordprocessingInk" xmlns:wne="http://schemas.microsoft.com/office/word/2006/wordml" xmlns:wps="http://schemas.microsoft.com/office/word/2010/wordprocessingShape" mc:Ignorable="w14 w15 w16se w16cid w16 w16cex w16sdtdh w16du wp14">
   <w:body>
     <w:sdt>
       <w:sdtPr>
@@ -138,12 +138,14 @@
             <w:rPr>
               <w:b/>
               <w:sz w:val="32"/>
+              <w:lang w:val="de-DE"/>
             </w:rPr>
           </w:pPr>
           <w:r>
             <w:rPr>
               <w:b/>
               <w:sz w:val="24"/>
+              <w:lang w:val="de-DE"/>
             </w:rPr>
             <w:t>Version 0.</w:t>
           </w:r>
@@ -151,6 +153,7 @@
             <w:rPr>
               <w:b/>
               <w:sz w:val="24"/>
+              <w:lang w:val="de-DE"/>
             </w:rPr>
             <w:t>3</w:t>
           </w:r>
@@ -158,6 +161,7 @@
             <w:rPr>
               <w:b/>
               <w:sz w:val="24"/>
+              <w:lang w:val="de-DE"/>
             </w:rPr>
             <w:t xml:space="preserve"> (dev)</w:t>
           </w:r>
@@ -170,6 +174,7 @@
             <w:rPr>
               <w:b/>
               <w:sz w:val="32"/>
+              <w:lang w:val="de-DE"/>
             </w:rPr>
           </w:pPr>
         </w:p>
@@ -181,6 +186,7 @@
             <w:rPr>
               <w:b/>
               <w:sz w:val="32"/>
+              <w:lang w:val="de-DE"/>
             </w:rPr>
           </w:pPr>
         </w:p>
@@ -192,6 +198,7 @@
             <w:rPr>
               <w:b/>
               <w:sz w:val="32"/>
+              <w:lang w:val="de-DE"/>
             </w:rPr>
           </w:pPr>
         </w:p>
@@ -203,6 +210,7 @@
             <w:rPr>
               <w:b/>
               <w:sz w:val="32"/>
+              <w:lang w:val="de-DE"/>
             </w:rPr>
           </w:pPr>
         </w:p>
@@ -214,6 +222,7 @@
             <w:rPr>
               <w:b/>
               <w:sz w:val="32"/>
+              <w:lang w:val="de-DE"/>
             </w:rPr>
           </w:pPr>
         </w:p>
@@ -225,6 +234,7 @@
             <w:rPr>
               <w:b/>
               <w:sz w:val="32"/>
+              <w:lang w:val="de-DE"/>
             </w:rPr>
           </w:pPr>
         </w:p>
@@ -236,6 +246,7 @@
             <w:rPr>
               <w:b/>
               <w:sz w:val="32"/>
+              <w:lang w:val="de-DE"/>
             </w:rPr>
           </w:pPr>
         </w:p>
@@ -247,6 +258,7 @@
             <w:rPr>
               <w:b/>
               <w:sz w:val="32"/>
+              <w:lang w:val="de-DE"/>
             </w:rPr>
           </w:pPr>
         </w:p>
@@ -258,6 +270,7 @@
             <w:rPr>
               <w:b/>
               <w:sz w:val="32"/>
+              <w:lang w:val="de-DE"/>
             </w:rPr>
           </w:pPr>
         </w:p>
@@ -269,6 +282,7 @@
             <w:rPr>
               <w:b/>
               <w:sz w:val="32"/>
+              <w:lang w:val="de-DE"/>
             </w:rPr>
           </w:pPr>
         </w:p>
@@ -280,6 +294,7 @@
             <w:rPr>
               <w:b/>
               <w:sz w:val="32"/>
+              <w:lang w:val="de-DE"/>
             </w:rPr>
           </w:pPr>
         </w:p>
@@ -291,6 +306,7 @@
             <w:rPr>
               <w:b/>
               <w:sz w:val="32"/>
+              <w:lang w:val="de-DE"/>
             </w:rPr>
           </w:pPr>
         </w:p>
@@ -302,6 +318,7 @@
             <w:rPr>
               <w:b/>
               <w:sz w:val="32"/>
+              <w:lang w:val="de-DE"/>
             </w:rPr>
           </w:pPr>
         </w:p>
@@ -313,6 +330,7 @@
             <w:rPr>
               <w:b/>
               <w:sz w:val="32"/>
+              <w:lang w:val="de-DE"/>
             </w:rPr>
           </w:pPr>
         </w:p>
@@ -324,6 +342,7 @@
             <w:rPr>
               <w:b/>
               <w:sz w:val="32"/>
+              <w:lang w:val="de-DE"/>
             </w:rPr>
           </w:pPr>
         </w:p>
@@ -334,11 +353,13 @@
             <w:jc w:val="center"/>
             <w:rPr>
               <w:b/>
+              <w:lang w:val="de-DE"/>
             </w:rPr>
           </w:pPr>
           <w:r>
             <w:rPr>
               <w:b/>
+              <w:lang w:val="de-DE"/>
             </w:rPr>
             <w:t>Uwe Krüger</w:t>
           </w:r>
@@ -348,10 +369,14 @@
             <w:framePr w:hSpace="181" w:wrap="notBeside" w:vAnchor="page" w:hAnchor="page" w:x="1872" w:y="4609"/>
             <w:ind w:firstLine="75"/>
             <w:jc w:val="center"/>
+            <w:rPr>
+              <w:lang w:val="de-DE"/>
+            </w:rPr>
           </w:pPr>
           <w:r>
             <w:rPr>
               <w:b/>
+              <w:lang w:val="de-DE"/>
             </w:rPr>
             <w:t>SAP SE</w:t>
           </w:r>
@@ -363,6 +388,7 @@
             <w:jc w:val="center"/>
             <w:rPr>
               <w:color w:val="4472C4" w:themeColor="accent1"/>
+              <w:lang w:val="de-DE"/>
             </w:rPr>
           </w:pPr>
         </w:p>
@@ -377,6 +403,9 @@
             </w:rPr>
           </w:pPr>
           <w:r>
+            <w:rPr>
+              <w:lang w:val="de-DE"/>
+            </w:rPr>
             <w:br w:type="page"/>
           </w:r>
         </w:p>
@@ -627,7 +656,7 @@
           <w:noProof/>
         </w:rPr>
         <w:drawing>
-          <wp:anchor distT="0" distB="0" distL="114300" distR="114300" simplePos="0" relativeHeight="251660288" behindDoc="0" locked="0" layoutInCell="1" allowOverlap="1" wp14:anchorId="46BC7402" wp14:editId="48A2777F">
+          <wp:anchor distT="0" distB="0" distL="114300" distR="114300" simplePos="0" relativeHeight="251660288" behindDoc="0" locked="0" layoutInCell="1" allowOverlap="1" wp14:anchorId="46BC7402" wp14:editId="7B5F1D50">
             <wp:simplePos x="0" y="0"/>
             <wp:positionH relativeFrom="margin">
               <wp:align>center</wp:align>
@@ -3236,11 +3265,7 @@
         <w:t>s</w:t>
       </w:r>
       <w:r>
-        <w:t xml:space="preserve"> in the context of the containing component </w:t>
-      </w:r>
-      <w:proofErr w:type="gramStart"/>
-      <w:r>
-        <w:t>version</w:t>
+        <w:t xml:space="preserve"> in the context of the containing component version</w:t>
       </w:r>
       <w:r>
         <w:t>,</w:t>
@@ -3257,7 +3282,6 @@
       <w:r>
         <w:t>d</w:t>
       </w:r>
-      <w:proofErr w:type="gramEnd"/>
       <w:r>
         <w:t xml:space="preserve"> referenced resources </w:t>
       </w:r>
@@ -4053,10 +4077,7 @@
         <w:t>map[sting]string</w:t>
       </w:r>
       <w:r>
-        <w:t xml:space="preserve">): </w:t>
-      </w:r>
-      <w:r>
-        <w:t>optionally a dedicated required variant specification.</w:t>
+        <w:t>): optionally a dedicated required variant specification.</w:t>
       </w:r>
     </w:p>
     <w:p>
@@ -7750,27 +7771,51 @@
         <w:t>installedService</w:t>
       </w:r>
       <w:r>
+        <w:rPr>
+          <w:rFonts w:ascii="Courier New" w:hAnsi="Courier New" w:cs="Courier New"/>
+        </w:rPr>
+        <w:t>s</w:t>
+      </w:r>
+      <w:r>
         <w:t xml:space="preserve"> (</w:t>
       </w:r>
-      <w:r>
-        <w:rPr>
-          <w:i/>
-          <w:iCs/>
-        </w:rPr>
-        <w:t>service id/name</w:t>
-      </w:r>
-      <w:r>
-        <w:t>): the service installable by the installer</w:t>
+      <w:proofErr w:type="gramStart"/>
+      <w:r>
+        <w:rPr>
+          <w:i/>
+          <w:iCs/>
+        </w:rPr>
+        <w:t>[]installed</w:t>
+      </w:r>
+      <w:proofErr w:type="gramEnd"/>
+      <w:r>
+        <w:rPr>
+          <w:i/>
+          <w:iCs/>
+        </w:rPr>
+        <w:t xml:space="preserve"> service</w:t>
+      </w:r>
+      <w:r>
+        <w:t>): the service</w:t>
+      </w:r>
+      <w:r>
+        <w:t>s</w:t>
+      </w:r>
+      <w:r>
+        <w:t xml:space="preserve"> installable by the installer</w:t>
       </w:r>
       <w:r>
         <w:t>.</w:t>
+      </w:r>
+      <w:r>
+        <w:t xml:space="preserve"> An entry has the following fields:</w:t>
       </w:r>
     </w:p>
     <w:p>
       <w:pPr>
         <w:pStyle w:val="ListParagraph"/>
         <w:numPr>
-          <w:ilvl w:val="0"/>
+          <w:ilvl w:val="1"/>
           <w:numId w:val="29"/>
         </w:numPr>
       </w:pPr>
@@ -7778,11 +7823,47 @@
         <w:rPr>
           <w:rFonts w:ascii="Courier New" w:hAnsi="Courier New" w:cs="Courier New"/>
         </w:rPr>
+        <w:t>service</w:t>
+      </w:r>
+      <w:r>
+        <w:t xml:space="preserve"> (</w:t>
+      </w:r>
+      <w:r>
+        <w:rPr>
+          <w:i/>
+          <w:iCs/>
+        </w:rPr>
+        <w:t>service identity</w:t>
+      </w:r>
+      <w:r>
+        <w:rPr>
+          <w:i/>
+          <w:iCs/>
+        </w:rPr>
+        <w:t>/name</w:t>
+      </w:r>
+      <w:r>
+        <w:t>): The identity of the service which the actual one depends on. In the persistence format this is always the local service name.</w:t>
+      </w:r>
+    </w:p>
+    <w:p>
+      <w:pPr>
+        <w:pStyle w:val="ListParagraph"/>
+        <w:numPr>
+          <w:ilvl w:val="1"/>
+          <w:numId w:val="29"/>
+        </w:numPr>
+      </w:pPr>
+      <w:r>
+        <w:rPr>
+          <w:rFonts w:ascii="Courier New" w:hAnsi="Courier New" w:cs="Courier New"/>
+        </w:rPr>
         <w:t>versions</w:t>
       </w:r>
       <w:r>
         <w:t xml:space="preserve"> (</w:t>
       </w:r>
+      <w:proofErr w:type="gramStart"/>
       <w:r>
         <w:rPr>
           <w:i/>
@@ -7790,6 +7871,7 @@
         </w:rPr>
         <w:t>[]string</w:t>
       </w:r>
+      <w:proofErr w:type="gramEnd"/>
       <w:r>
         <w:t>):</w:t>
       </w:r>
@@ -7800,8 +7882,32 @@
     <w:p>
       <w:pPr>
         <w:pStyle w:val="ListParagraph"/>
-      </w:pPr>
-    </w:p>
+        <w:numPr>
+          <w:ilvl w:val="1"/>
+          <w:numId w:val="29"/>
+        </w:numPr>
+      </w:pPr>
+      <w:r>
+        <w:rPr>
+          <w:rFonts w:ascii="Courier New" w:hAnsi="Courier New" w:cs="Courier New"/>
+        </w:rPr>
+        <w:t>variant</w:t>
+      </w:r>
+      <w:r>
+        <w:t xml:space="preserve"> (</w:t>
+      </w:r>
+      <w:r>
+        <w:rPr>
+          <w:i/>
+          <w:iCs/>
+        </w:rPr>
+        <w:t>map[sting]string</w:t>
+      </w:r>
+      <w:r>
+        <w:t>): a specification of the variant</w:t>
+      </w:r>
+    </w:p>
+    <w:p/>
     <w:p>
       <w:pPr>
         <w:pStyle w:val="ListParagraph"/>
@@ -7895,11 +8001,7 @@
     <w:p/>
     <w:p>
       <w:r>
-        <w:t xml:space="preserve">The service dependencies describe the services required by the installer to install an instance. This might be plain service instances or service providers used by the installer to create service instance of </w:t>
-      </w:r>
-      <w:r>
-        <w:lastRenderedPageBreak/>
-        <w:t>service kinds required for the installed service instance.</w:t>
+        <w:t>The service dependencies describe the services required by the installer to install an instance. This might be plain service instances or service providers used by the installer to create service instance of service kinds required for the installed service instance.</w:t>
       </w:r>
       <w:r>
         <w:t xml:space="preserve"> With its dependencies the installer must be able to resolve the dependencies of the installed service instance.</w:t>
@@ -8036,7 +8138,23 @@
           <w:sz w:val="18"/>
           <w:szCs w:val="18"/>
         </w:rPr>
-        <w:t xml:space="preserve">  installedService: provider</w:t>
+        <w:t xml:space="preserve">  installedService</w:t>
+      </w:r>
+      <w:r>
+        <w:rPr>
+          <w:rFonts w:ascii="Courier New" w:hAnsi="Courier New" w:cs="Courier New"/>
+          <w:sz w:val="18"/>
+          <w:szCs w:val="18"/>
+        </w:rPr>
+        <w:t>s</w:t>
+      </w:r>
+      <w:r>
+        <w:rPr>
+          <w:rFonts w:ascii="Courier New" w:hAnsi="Courier New" w:cs="Courier New"/>
+          <w:sz w:val="18"/>
+          <w:szCs w:val="18"/>
+        </w:rPr>
+        <w:t xml:space="preserve">: </w:t>
       </w:r>
     </w:p>
     <w:p>
@@ -8060,7 +8178,23 @@
           <w:sz w:val="18"/>
           <w:szCs w:val="18"/>
         </w:rPr>
-        <w:t xml:space="preserve">  targetEnvironment:</w:t>
+        <w:t xml:space="preserve"> </w:t>
+      </w:r>
+      <w:r>
+        <w:rPr>
+          <w:rFonts w:ascii="Courier New" w:hAnsi="Courier New" w:cs="Courier New"/>
+          <w:sz w:val="18"/>
+          <w:szCs w:val="18"/>
+        </w:rPr>
+        <w:t xml:space="preserve"> - service: </w:t>
+      </w:r>
+      <w:r>
+        <w:rPr>
+          <w:rFonts w:ascii="Courier New" w:hAnsi="Courier New" w:cs="Courier New"/>
+          <w:sz w:val="18"/>
+          <w:szCs w:val="18"/>
+        </w:rPr>
+        <w:t>provider</w:t>
       </w:r>
     </w:p>
     <w:p>
@@ -8084,7 +8218,7 @@
           <w:sz w:val="18"/>
           <w:szCs w:val="18"/>
         </w:rPr>
-        <w:t xml:space="preserve">    type: KubernetesCluster</w:t>
+        <w:t xml:space="preserve">  targetEnvironment:</w:t>
       </w:r>
     </w:p>
     <w:p>
@@ -8102,6 +8236,14 @@
           <w:szCs w:val="18"/>
         </w:rPr>
       </w:pPr>
+      <w:r>
+        <w:rPr>
+          <w:rFonts w:ascii="Courier New" w:hAnsi="Courier New" w:cs="Courier New"/>
+          <w:sz w:val="18"/>
+          <w:szCs w:val="18"/>
+        </w:rPr>
+        <w:t xml:space="preserve">    type: KubernetesCluster</w:t>
+      </w:r>
     </w:p>
     <w:p>
       <w:pPr>
@@ -8118,14 +8260,6 @@
           <w:szCs w:val="18"/>
         </w:rPr>
       </w:pPr>
-      <w:r>
-        <w:rPr>
-          <w:rFonts w:ascii="Courier New" w:hAnsi="Courier New" w:cs="Courier New"/>
-          <w:sz w:val="18"/>
-          <w:szCs w:val="18"/>
-        </w:rPr>
-        <w:t xml:space="preserve">  dependencies:</w:t>
-      </w:r>
     </w:p>
     <w:p>
       <w:pPr>
@@ -8148,7 +8282,7 @@
           <w:sz w:val="18"/>
           <w:szCs w:val="18"/>
         </w:rPr>
-        <w:t xml:space="preserve">  - name: haas</w:t>
+        <w:t xml:space="preserve">  dependencies:</w:t>
       </w:r>
     </w:p>
     <w:p>
@@ -8172,7 +8306,7 @@
           <w:sz w:val="18"/>
           <w:szCs w:val="18"/>
         </w:rPr>
-        <w:t xml:space="preserve">    kind: orchestration</w:t>
+        <w:t xml:space="preserve">  - name: haas</w:t>
       </w:r>
     </w:p>
     <w:p>
@@ -8196,7 +8330,7 @@
           <w:sz w:val="18"/>
           <w:szCs w:val="18"/>
         </w:rPr>
-        <w:t xml:space="preserve">    service: acme.org/hana/service/provider</w:t>
+        <w:t xml:space="preserve">    kind: orchestration</w:t>
       </w:r>
     </w:p>
     <w:p>
@@ -8220,7 +8354,7 @@
           <w:sz w:val="18"/>
           <w:szCs w:val="18"/>
         </w:rPr>
-        <w:t xml:space="preserve">    versionContraints:</w:t>
+        <w:t xml:space="preserve">    service: acme.org/hana/service/provider</w:t>
       </w:r>
     </w:p>
     <w:p>
@@ -8244,7 +8378,7 @@
           <w:sz w:val="18"/>
           <w:szCs w:val="18"/>
         </w:rPr>
-        <w:t xml:space="preserve">      - v1.x.x</w:t>
+        <w:t xml:space="preserve">    versionContraints:</w:t>
       </w:r>
     </w:p>
     <w:p>
@@ -8268,7 +8402,7 @@
           <w:sz w:val="18"/>
           <w:szCs w:val="18"/>
         </w:rPr>
-        <w:t xml:space="preserve">  - name: kaas</w:t>
+        <w:t xml:space="preserve">      - v1.x.x</w:t>
       </w:r>
     </w:p>
     <w:p>
@@ -8292,7 +8426,7 @@
           <w:sz w:val="18"/>
           <w:szCs w:val="18"/>
         </w:rPr>
-        <w:t xml:space="preserve">    kind: orchestration</w:t>
+        <w:t xml:space="preserve">  - name: kaas</w:t>
       </w:r>
     </w:p>
     <w:p>
@@ -8316,7 +8450,7 @@
           <w:sz w:val="18"/>
           <w:szCs w:val="18"/>
         </w:rPr>
-        <w:t xml:space="preserve">    service: acme.org/gardener/service/provider</w:t>
+        <w:t xml:space="preserve">    kind: orchestration</w:t>
       </w:r>
     </w:p>
     <w:p>
@@ -8340,7 +8474,7 @@
           <w:sz w:val="18"/>
           <w:szCs w:val="18"/>
         </w:rPr>
-        <w:t xml:space="preserve">    versionContraints:</w:t>
+        <w:t xml:space="preserve">    service: acme.org/gardener/service/provider</w:t>
       </w:r>
     </w:p>
     <w:p>
@@ -8364,7 +8498,7 @@
           <w:sz w:val="18"/>
           <w:szCs w:val="18"/>
         </w:rPr>
-        <w:t xml:space="preserve">      - v1.x.x</w:t>
+        <w:t xml:space="preserve">    versionContraints:</w:t>
       </w:r>
     </w:p>
     <w:p>
@@ -8382,6 +8516,14 @@
           <w:szCs w:val="18"/>
         </w:rPr>
       </w:pPr>
+      <w:r>
+        <w:rPr>
+          <w:rFonts w:ascii="Courier New" w:hAnsi="Courier New" w:cs="Courier New"/>
+          <w:sz w:val="18"/>
+          <w:szCs w:val="18"/>
+        </w:rPr>
+        <w:t xml:space="preserve">      - v1.x.x</w:t>
+      </w:r>
     </w:p>
     <w:p>
       <w:pPr>
@@ -8398,14 +8540,6 @@
           <w:szCs w:val="18"/>
         </w:rPr>
       </w:pPr>
-      <w:r>
-        <w:rPr>
-          <w:rFonts w:ascii="Courier New" w:hAnsi="Courier New" w:cs="Courier New"/>
-          <w:sz w:val="18"/>
-          <w:szCs w:val="18"/>
-        </w:rPr>
-        <w:t xml:space="preserve">  installerType: Deplomat</w:t>
-      </w:r>
     </w:p>
     <w:p>
       <w:pPr>
@@ -8422,6 +8556,14 @@
           <w:szCs w:val="18"/>
         </w:rPr>
       </w:pPr>
+      <w:r>
+        <w:rPr>
+          <w:rFonts w:ascii="Courier New" w:hAnsi="Courier New" w:cs="Courier New"/>
+          <w:sz w:val="18"/>
+          <w:szCs w:val="18"/>
+        </w:rPr>
+        <w:t xml:space="preserve">  installerType: Deplomat</w:t>
+      </w:r>
     </w:p>
     <w:p>
       <w:pPr>
@@ -8438,318 +8580,7 @@
           <w:szCs w:val="18"/>
         </w:rPr>
       </w:pPr>
-      <w:r>
-        <w:rPr>
-          <w:rFonts w:ascii="Courier New" w:hAnsi="Courier New" w:cs="Courier New"/>
-          <w:sz w:val="18"/>
-          <w:szCs w:val="18"/>
-        </w:rPr>
-        <w:t xml:space="preserve">  installerResource: ... ref to installer resource in OCM</w:t>
-      </w:r>
-    </w:p>
-    <w:p/>
-    <w:p>
-      <w:r>
-        <w:t>The installer supports the installation contract to run in the Deplomat environment (a landscape installation system). It can be used install the Steampunk service provider. To do so, it requires an instance of</w:t>
-      </w:r>
-    </w:p>
-    <w:p>
-      <w:r>
-        <w:t>The HaaS service provider and the gardener Service provider to resolve the dependencies of the Steampunk service provider.</w:t>
-      </w:r>
-      <w:r>
-        <w:t xml:space="preserve"> Additionally, it describes the technical artifact, which contains the Deplomat description for an installer in form of  a relative resource reference to a resource stored along with the service description artifact.</w:t>
-      </w:r>
-    </w:p>
-    <w:p>
-      <w:pPr>
-        <w:pStyle w:val="Heading3"/>
-      </w:pPr>
-      <w:r>
-        <w:t>Service Contracts</w:t>
-      </w:r>
-    </w:p>
-    <w:p/>
-    <w:p>
-      <w:r>
-        <w:t xml:space="preserve">A service contract can be used to describe </w:t>
-      </w:r>
-      <w:r>
-        <w:t xml:space="preserve">a </w:t>
-      </w:r>
-      <w:r>
-        <w:t>dependenc</w:t>
-      </w:r>
-      <w:r>
-        <w:t>y</w:t>
-      </w:r>
-      <w:r>
-        <w:t xml:space="preserve"> instead of a regular service implementation kind. It does not describe a dedicated implementation together with its API, but an API</w:t>
-      </w:r>
-      <w:r>
-        <w:t>,</w:t>
-      </w:r>
-      <w:r>
-        <w:t xml:space="preserve"> only. It</w:t>
-      </w:r>
-      <w:r>
-        <w:t xml:space="preserve"> just</w:t>
-      </w:r>
-      <w:r>
-        <w:t xml:space="preserve"> describes how a</w:t>
-      </w:r>
-      <w:r>
-        <w:t xml:space="preserve">ny service implementation conforming to this contract </w:t>
-      </w:r>
-      <w:r>
-        <w:t>can be used.</w:t>
-      </w:r>
-      <w:r>
-        <w:t xml:space="preserve"> The type name is `</w:t>
-      </w:r>
-      <w:r>
-        <w:rPr>
-          <w:rFonts w:ascii="Courier New" w:hAnsi="Courier New" w:cs="Courier New"/>
-        </w:rPr>
-        <w:t>Service</w:t>
-      </w:r>
-      <w:r>
-        <w:rPr>
-          <w:rFonts w:ascii="Courier New" w:hAnsi="Courier New" w:cs="Courier New"/>
-        </w:rPr>
-        <w:t>Contract</w:t>
-      </w:r>
-      <w:r>
-        <w:t>`.</w:t>
-      </w:r>
-    </w:p>
-    <w:p/>
-    <w:p>
-      <w:r>
-        <w:t>The description may con</w:t>
-      </w:r>
-      <w:r>
-        <w:t>tain</w:t>
-      </w:r>
-      <w:r>
-        <w:t xml:space="preserve"> fields specifying the exact behavior in any formalism. But this is optional. Formally the behavior is bound to the identity of the service.</w:t>
-      </w:r>
-      <w:r>
-        <w:t xml:space="preserve"> Selection based on the service description model just match the service identities, the concrete behavior is of no interest on this level.</w:t>
-      </w:r>
-    </w:p>
-    <w:p/>
-    <w:p>
-      <w:r>
-        <w:t>As API representation i</w:t>
-      </w:r>
-      <w:r>
-        <w:t>t</w:t>
-      </w:r>
-      <w:r>
-        <w:t xml:space="preserve"> does not describe service dependencies as it is required for service implementation kinds.</w:t>
-      </w:r>
-    </w:p>
-    <w:p/>
-    <w:p>
-      <w:r>
-        <w:t xml:space="preserve">The only additional formal fields </w:t>
-      </w:r>
-      <w:r>
-        <w:t>relate to</w:t>
-      </w:r>
-      <w:r>
-        <w:t xml:space="preserve"> an optional description of the formal API specification i</w:t>
-      </w:r>
-      <w:r>
-        <w:t>n</w:t>
-      </w:r>
-      <w:r>
-        <w:t xml:space="preserve"> a dedicated format:</w:t>
-      </w:r>
-    </w:p>
-    <w:p/>
-    <w:p>
-      <w:pPr>
-        <w:pStyle w:val="ListParagraph"/>
-        <w:numPr>
-          <w:ilvl w:val="0"/>
-          <w:numId w:val="27"/>
-        </w:numPr>
-      </w:pPr>
-      <w:r>
-        <w:rPr>
-          <w:rFonts w:ascii="Courier New" w:hAnsi="Courier New" w:cs="Courier New"/>
-        </w:rPr>
-        <w:t>apiSpecificationType</w:t>
-      </w:r>
-      <w:r>
-        <w:t xml:space="preserve"> (</w:t>
-      </w:r>
-      <w:r>
-        <w:rPr>
-          <w:i/>
-          <w:iCs/>
-        </w:rPr>
-        <w:t>string</w:t>
-      </w:r>
-      <w:r>
-        <w:t>): The type of the API specification.</w:t>
-      </w:r>
-    </w:p>
-    <w:p>
-      <w:pPr>
-        <w:pStyle w:val="ListParagraph"/>
-        <w:numPr>
-          <w:ilvl w:val="0"/>
-          <w:numId w:val="27"/>
-        </w:numPr>
-      </w:pPr>
-      <w:r>
-        <w:rPr>
-          <w:rFonts w:ascii="Courier New" w:hAnsi="Courier New" w:cs="Courier New"/>
-        </w:rPr>
-        <w:t>apiSpecificationV</w:t>
-      </w:r>
-      <w:r>
-        <w:rPr>
-          <w:rFonts w:ascii="Courier New" w:hAnsi="Courier New" w:cs="Courier New"/>
-        </w:rPr>
-        <w:t>ersion</w:t>
-      </w:r>
-      <w:r>
-        <w:t xml:space="preserve"> (</w:t>
-      </w:r>
-      <w:r>
-        <w:rPr>
-          <w:i/>
-          <w:iCs/>
-        </w:rPr>
-        <w:t>string</w:t>
-      </w:r>
-      <w:r>
-        <w:t>): the format version.</w:t>
-      </w:r>
-    </w:p>
-    <w:p>
-      <w:pPr>
-        <w:pStyle w:val="ListParagraph"/>
-        <w:numPr>
-          <w:ilvl w:val="0"/>
-          <w:numId w:val="27"/>
-        </w:numPr>
-      </w:pPr>
-      <w:r>
-        <w:rPr>
-          <w:rFonts w:ascii="Courier New" w:hAnsi="Courier New" w:cs="Courier New"/>
-        </w:rPr>
-        <w:t>specification</w:t>
-      </w:r>
-      <w:r>
-        <w:t xml:space="preserve"> (</w:t>
-      </w:r>
-      <w:r>
-        <w:rPr>
-          <w:i/>
-          <w:iCs/>
-        </w:rPr>
-        <w:t>any</w:t>
-      </w:r>
-      <w:r>
-        <w:t xml:space="preserve">): specification according </w:t>
-      </w:r>
-      <w:r>
-        <w:t xml:space="preserve">to </w:t>
-      </w:r>
-      <w:r>
-        <w:t>specified format</w:t>
-      </w:r>
-      <w:r>
-        <w:t>.</w:t>
-      </w:r>
-    </w:p>
-    <w:p>
-      <w:pPr>
-        <w:pStyle w:val="ListParagraph"/>
-        <w:numPr>
-          <w:ilvl w:val="0"/>
-          <w:numId w:val="27"/>
-        </w:numPr>
-      </w:pPr>
-      <w:r>
-        <w:rPr>
-          <w:rFonts w:ascii="Courier New" w:hAnsi="Courier New" w:cs="Courier New"/>
-        </w:rPr>
-        <w:lastRenderedPageBreak/>
-        <w:t>artifact</w:t>
-      </w:r>
-      <w:r>
-        <w:t xml:space="preserve"> (</w:t>
-      </w:r>
-      <w:r>
-        <w:rPr>
-          <w:i/>
-          <w:iCs/>
-        </w:rPr>
-        <w:t>(relative) resource reference</w:t>
-      </w:r>
-      <w:r>
-        <w:t>): alternatively</w:t>
-      </w:r>
-      <w:r>
-        <w:t>,</w:t>
-      </w:r>
-      <w:r>
-        <w:t xml:space="preserve"> it can refer to an OCM artifact containing the specification</w:t>
-      </w:r>
-      <w:r>
-        <w:t>.</w:t>
-      </w:r>
-    </w:p>
-    <w:p>
-      <w:pPr>
-        <w:pStyle w:val="Heading4"/>
-      </w:pPr>
-      <w:r>
-        <w:t>Example</w:t>
-      </w:r>
-    </w:p>
-    <w:p>
-      <w:r>
-        <w:t>An example for a contract can be the description of a vanilla Kubernetes cluster as runtime service.</w:t>
-      </w:r>
-      <w:r>
-        <w:t xml:space="preserve"> It is not bound to a dedicated implementation, but it just describes the behavior (or the service API). A description stored in the OCM component version </w:t>
-      </w:r>
-      <w:r>
-        <w:rPr>
-          <w:rFonts w:ascii="Courier New" w:hAnsi="Courier New" w:cs="Courier New"/>
-        </w:rPr>
-        <w:t>kubernetes.io</w:t>
-      </w:r>
-      <w:r>
-        <w:rPr>
-          <w:rFonts w:ascii="Courier New" w:hAnsi="Courier New" w:cs="Courier New"/>
-        </w:rPr>
-        <w:t>/</w:t>
-      </w:r>
-      <w:r>
-        <w:rPr>
-          <w:rFonts w:ascii="Courier New" w:hAnsi="Courier New" w:cs="Courier New"/>
-        </w:rPr>
-        <w:t>apis</w:t>
-      </w:r>
-      <w:r>
-        <w:rPr>
-          <w:rFonts w:ascii="Courier New" w:hAnsi="Courier New" w:cs="Courier New"/>
-        </w:rPr>
-        <w:t>:v1.22.0</w:t>
-      </w:r>
-      <w:r>
-        <w:t xml:space="preserve"> could look as follows:</w:t>
-      </w:r>
-    </w:p>
-    <w:p/>
+    </w:p>
     <w:p>
       <w:pPr>
         <w:pBdr>
@@ -8771,9 +8602,312 @@
           <w:sz w:val="18"/>
           <w:szCs w:val="18"/>
         </w:rPr>
-        <w:t>type: relativeServiceModelDescription/v1</w:t>
-      </w:r>
-    </w:p>
+        <w:t xml:space="preserve">  installerResource: ... ref to installer resource in OCM</w:t>
+      </w:r>
+    </w:p>
+    <w:p/>
+    <w:p>
+      <w:r>
+        <w:t>The installer supports the installation contract to run in the Deplomat environment (a landscape installation system). It can be used install the Steampunk service provider. To do so, it requires an instance of</w:t>
+      </w:r>
+    </w:p>
+    <w:p>
+      <w:r>
+        <w:t>The HaaS service provider and the gardener Service provider to resolve the dependencies of the Steampunk service provider.</w:t>
+      </w:r>
+      <w:r>
+        <w:t xml:space="preserve"> Additionally, it describes the technical artifact, which contains the Deplomat description for an installer in form of  a relative resource reference to a resource stored along with the service description artifact.</w:t>
+      </w:r>
+    </w:p>
+    <w:p>
+      <w:pPr>
+        <w:pStyle w:val="Heading3"/>
+      </w:pPr>
+      <w:r>
+        <w:t>Service Contracts</w:t>
+      </w:r>
+    </w:p>
+    <w:p/>
+    <w:p>
+      <w:r>
+        <w:t xml:space="preserve">A service contract can be used to describe </w:t>
+      </w:r>
+      <w:r>
+        <w:t xml:space="preserve">a </w:t>
+      </w:r>
+      <w:r>
+        <w:t>dependenc</w:t>
+      </w:r>
+      <w:r>
+        <w:t>y</w:t>
+      </w:r>
+      <w:r>
+        <w:t xml:space="preserve"> instead of a regular service implementation kind. It does not describe a dedicated implementation together with its API, but an API</w:t>
+      </w:r>
+      <w:r>
+        <w:t>,</w:t>
+      </w:r>
+      <w:r>
+        <w:t xml:space="preserve"> only. It</w:t>
+      </w:r>
+      <w:r>
+        <w:t xml:space="preserve"> just</w:t>
+      </w:r>
+      <w:r>
+        <w:t xml:space="preserve"> describes how a</w:t>
+      </w:r>
+      <w:r>
+        <w:t xml:space="preserve">ny service implementation conforming to this contract </w:t>
+      </w:r>
+      <w:r>
+        <w:t>can be used.</w:t>
+      </w:r>
+      <w:r>
+        <w:t xml:space="preserve"> The type name is `</w:t>
+      </w:r>
+      <w:r>
+        <w:rPr>
+          <w:rFonts w:ascii="Courier New" w:hAnsi="Courier New" w:cs="Courier New"/>
+        </w:rPr>
+        <w:t>Service</w:t>
+      </w:r>
+      <w:r>
+        <w:rPr>
+          <w:rFonts w:ascii="Courier New" w:hAnsi="Courier New" w:cs="Courier New"/>
+        </w:rPr>
+        <w:t>Contract</w:t>
+      </w:r>
+      <w:r>
+        <w:t>`.</w:t>
+      </w:r>
+    </w:p>
+    <w:p/>
+    <w:p>
+      <w:r>
+        <w:t>The description may con</w:t>
+      </w:r>
+      <w:r>
+        <w:t>tain</w:t>
+      </w:r>
+      <w:r>
+        <w:t xml:space="preserve"> fields specifying the exact behavior in any formalism. But this is optional. Formally the behavior is bound to the identity of the service.</w:t>
+      </w:r>
+      <w:r>
+        <w:t xml:space="preserve"> Selection based on the service description model just match the service identities, the concrete behavior is of no interest on this level.</w:t>
+      </w:r>
+    </w:p>
+    <w:p/>
+    <w:p>
+      <w:r>
+        <w:t>As API representation i</w:t>
+      </w:r>
+      <w:r>
+        <w:t>t</w:t>
+      </w:r>
+      <w:r>
+        <w:t xml:space="preserve"> does not describe service dependencies as it is required for service implementation kinds.</w:t>
+      </w:r>
+    </w:p>
+    <w:p/>
+    <w:p>
+      <w:r>
+        <w:t xml:space="preserve">The only additional formal fields </w:t>
+      </w:r>
+      <w:r>
+        <w:t>relate to</w:t>
+      </w:r>
+      <w:r>
+        <w:t xml:space="preserve"> an optional description of the formal API specification i</w:t>
+      </w:r>
+      <w:r>
+        <w:t>n</w:t>
+      </w:r>
+      <w:r>
+        <w:t xml:space="preserve"> a dedicated format:</w:t>
+      </w:r>
+    </w:p>
+    <w:p/>
+    <w:p>
+      <w:pPr>
+        <w:pStyle w:val="ListParagraph"/>
+        <w:numPr>
+          <w:ilvl w:val="0"/>
+          <w:numId w:val="27"/>
+        </w:numPr>
+      </w:pPr>
+      <w:r>
+        <w:rPr>
+          <w:rFonts w:ascii="Courier New" w:hAnsi="Courier New" w:cs="Courier New"/>
+        </w:rPr>
+        <w:t>apiSpecificationType</w:t>
+      </w:r>
+      <w:r>
+        <w:t xml:space="preserve"> (</w:t>
+      </w:r>
+      <w:r>
+        <w:rPr>
+          <w:i/>
+          <w:iCs/>
+        </w:rPr>
+        <w:t>string</w:t>
+      </w:r>
+      <w:r>
+        <w:t>): The type of the API specification.</w:t>
+      </w:r>
+    </w:p>
+    <w:p>
+      <w:pPr>
+        <w:pStyle w:val="ListParagraph"/>
+        <w:numPr>
+          <w:ilvl w:val="0"/>
+          <w:numId w:val="27"/>
+        </w:numPr>
+      </w:pPr>
+      <w:r>
+        <w:rPr>
+          <w:rFonts w:ascii="Courier New" w:hAnsi="Courier New" w:cs="Courier New"/>
+        </w:rPr>
+        <w:lastRenderedPageBreak/>
+        <w:t>apiSpecificationV</w:t>
+      </w:r>
+      <w:r>
+        <w:rPr>
+          <w:rFonts w:ascii="Courier New" w:hAnsi="Courier New" w:cs="Courier New"/>
+        </w:rPr>
+        <w:t>ersion</w:t>
+      </w:r>
+      <w:r>
+        <w:t xml:space="preserve"> (</w:t>
+      </w:r>
+      <w:r>
+        <w:rPr>
+          <w:i/>
+          <w:iCs/>
+        </w:rPr>
+        <w:t>string</w:t>
+      </w:r>
+      <w:r>
+        <w:t>): the format version.</w:t>
+      </w:r>
+    </w:p>
+    <w:p>
+      <w:pPr>
+        <w:pStyle w:val="ListParagraph"/>
+        <w:numPr>
+          <w:ilvl w:val="0"/>
+          <w:numId w:val="27"/>
+        </w:numPr>
+      </w:pPr>
+      <w:r>
+        <w:rPr>
+          <w:rFonts w:ascii="Courier New" w:hAnsi="Courier New" w:cs="Courier New"/>
+        </w:rPr>
+        <w:t>specification</w:t>
+      </w:r>
+      <w:r>
+        <w:t xml:space="preserve"> (</w:t>
+      </w:r>
+      <w:r>
+        <w:rPr>
+          <w:i/>
+          <w:iCs/>
+        </w:rPr>
+        <w:t>any</w:t>
+      </w:r>
+      <w:r>
+        <w:t xml:space="preserve">): specification according </w:t>
+      </w:r>
+      <w:r>
+        <w:t xml:space="preserve">to </w:t>
+      </w:r>
+      <w:r>
+        <w:t>specified format</w:t>
+      </w:r>
+      <w:r>
+        <w:t>.</w:t>
+      </w:r>
+    </w:p>
+    <w:p>
+      <w:pPr>
+        <w:pStyle w:val="ListParagraph"/>
+        <w:numPr>
+          <w:ilvl w:val="0"/>
+          <w:numId w:val="27"/>
+        </w:numPr>
+      </w:pPr>
+      <w:r>
+        <w:rPr>
+          <w:rFonts w:ascii="Courier New" w:hAnsi="Courier New" w:cs="Courier New"/>
+        </w:rPr>
+        <w:t>artifact</w:t>
+      </w:r>
+      <w:r>
+        <w:t xml:space="preserve"> (</w:t>
+      </w:r>
+      <w:r>
+        <w:rPr>
+          <w:i/>
+          <w:iCs/>
+        </w:rPr>
+        <w:t>(relative) resource reference</w:t>
+      </w:r>
+      <w:r>
+        <w:t>): alternatively</w:t>
+      </w:r>
+      <w:r>
+        <w:t>,</w:t>
+      </w:r>
+      <w:r>
+        <w:t xml:space="preserve"> it can refer to an OCM artifact containing the specification</w:t>
+      </w:r>
+      <w:r>
+        <w:t>.</w:t>
+      </w:r>
+    </w:p>
+    <w:p>
+      <w:pPr>
+        <w:pStyle w:val="Heading4"/>
+      </w:pPr>
+      <w:r>
+        <w:t>Example</w:t>
+      </w:r>
+    </w:p>
+    <w:p>
+      <w:r>
+        <w:t>An example for a contract can be the description of a vanilla Kubernetes cluster as runtime service.</w:t>
+      </w:r>
+      <w:r>
+        <w:t xml:space="preserve"> It is not bound to a dedicated implementation, but it just describes the behavior (or the service API). A description stored in the OCM component version </w:t>
+      </w:r>
+      <w:r>
+        <w:rPr>
+          <w:rFonts w:ascii="Courier New" w:hAnsi="Courier New" w:cs="Courier New"/>
+        </w:rPr>
+        <w:t>kubernetes.io</w:t>
+      </w:r>
+      <w:r>
+        <w:rPr>
+          <w:rFonts w:ascii="Courier New" w:hAnsi="Courier New" w:cs="Courier New"/>
+        </w:rPr>
+        <w:t>/</w:t>
+      </w:r>
+      <w:r>
+        <w:rPr>
+          <w:rFonts w:ascii="Courier New" w:hAnsi="Courier New" w:cs="Courier New"/>
+        </w:rPr>
+        <w:t>apis</w:t>
+      </w:r>
+      <w:r>
+        <w:rPr>
+          <w:rFonts w:ascii="Courier New" w:hAnsi="Courier New" w:cs="Courier New"/>
+        </w:rPr>
+        <w:t>:v1.22.0</w:t>
+      </w:r>
+      <w:r>
+        <w:t xml:space="preserve"> could look as follows:</w:t>
+      </w:r>
+    </w:p>
+    <w:p/>
     <w:p>
       <w:pPr>
         <w:pBdr>
@@ -8795,7 +8929,7 @@
           <w:sz w:val="18"/>
           <w:szCs w:val="18"/>
         </w:rPr>
-        <w:t>services:</w:t>
+        <w:t>type: relativeServiceModelDescription/v1</w:t>
       </w:r>
     </w:p>
     <w:p>
@@ -8819,7 +8953,7 @@
           <w:sz w:val="18"/>
           <w:szCs w:val="18"/>
         </w:rPr>
-        <w:t>- service: cluster</w:t>
+        <w:t>services:</w:t>
       </w:r>
     </w:p>
     <w:p>
@@ -8843,7 +8977,7 @@
           <w:sz w:val="18"/>
           <w:szCs w:val="18"/>
         </w:rPr>
-        <w:t xml:space="preserve">  type: contract</w:t>
+        <w:t>- service: cluster</w:t>
       </w:r>
     </w:p>
     <w:p>
@@ -8867,85 +9001,9 @@
           <w:sz w:val="18"/>
           <w:szCs w:val="18"/>
         </w:rPr>
-        <w:t xml:space="preserve">  shortName: vanilla kubernetes cluster implementation version 1.22.x</w:t>
-      </w:r>
-    </w:p>
-    <w:p/>
-    <w:p>
-      <w:r>
-        <w:t xml:space="preserve">It is requested as dependency for the ABAP system described as service in </w:t>
-      </w:r>
-      <w:r>
-        <w:fldChar w:fldCharType="begin"/>
-      </w:r>
-      <w:r>
-        <w:instrText xml:space="preserve"> REF _Ref173242383 \r \h </w:instrText>
-      </w:r>
-      <w:r>
-        <w:fldChar w:fldCharType="separate"/>
-      </w:r>
-      <w:r>
-        <w:t>2.5.1.3</w:t>
-      </w:r>
-      <w:r>
-        <w:fldChar w:fldCharType="end"/>
-      </w:r>
-      <w:r>
-        <w:t xml:space="preserve">. To fulfill this dependency in the context of the Steampunk service provider described in </w:t>
-      </w:r>
-      <w:r>
-        <w:fldChar w:fldCharType="begin"/>
-      </w:r>
-      <w:r>
-        <w:instrText xml:space="preserve"> REF _Ref173244783 \r \h </w:instrText>
-      </w:r>
-      <w:r>
-        <w:fldChar w:fldCharType="separate"/>
-      </w:r>
-      <w:r>
-        <w:t>2.5.2.2</w:t>
-      </w:r>
-      <w:r>
-        <w:fldChar w:fldCharType="end"/>
-      </w:r>
-      <w:r>
-        <w:t xml:space="preserve">, the Kubernetes service managed by Gardener must implement this contract, as described in the service instance description for Gardener-provided Kubernetes clusters stored in an OCM component version like </w:t>
-      </w:r>
-      <w:r>
-        <w:rPr>
-          <w:rFonts w:ascii="Courier New" w:hAnsi="Courier New" w:cs="Courier New"/>
-          <w:sz w:val="18"/>
-          <w:szCs w:val="18"/>
-        </w:rPr>
-        <w:t>acme.org/gardener/</w:t>
-      </w:r>
-      <w:proofErr w:type="gramStart"/>
-      <w:r>
-        <w:rPr>
-          <w:rFonts w:ascii="Courier New" w:hAnsi="Courier New" w:cs="Courier New"/>
-          <w:sz w:val="18"/>
-          <w:szCs w:val="18"/>
-        </w:rPr>
-        <w:t>apis:v</w:t>
-      </w:r>
-      <w:proofErr w:type="gramEnd"/>
-      <w:r>
-        <w:rPr>
-          <w:rFonts w:ascii="Courier New" w:hAnsi="Courier New" w:cs="Courier New"/>
-          <w:sz w:val="18"/>
-          <w:szCs w:val="18"/>
-        </w:rPr>
-        <w:t>1.x.x</w:t>
-      </w:r>
-      <w:r>
-        <w:rPr>
-          <w:sz w:val="18"/>
-          <w:szCs w:val="18"/>
-        </w:rPr>
-        <w:t>.</w:t>
-      </w:r>
-    </w:p>
-    <w:p/>
+        <w:t xml:space="preserve">  type: contract</w:t>
+      </w:r>
+    </w:p>
     <w:p>
       <w:pPr>
         <w:pBdr>
@@ -8957,15 +9015,85 @@
         <w:shd w:val="clear" w:color="auto" w:fill="F2F2F2" w:themeFill="background1" w:themeFillShade="F2"/>
         <w:rPr>
           <w:rFonts w:ascii="Courier New" w:hAnsi="Courier New" w:cs="Courier New"/>
-        </w:rPr>
-      </w:pPr>
-      <w:r>
-        <w:rPr>
-          <w:rFonts w:ascii="Courier New" w:hAnsi="Courier New" w:cs="Courier New"/>
-        </w:rPr>
-        <w:t>type: relativeServiceModelDescription/v1</w:t>
-      </w:r>
-    </w:p>
+          <w:sz w:val="18"/>
+          <w:szCs w:val="18"/>
+        </w:rPr>
+      </w:pPr>
+      <w:r>
+        <w:rPr>
+          <w:rFonts w:ascii="Courier New" w:hAnsi="Courier New" w:cs="Courier New"/>
+          <w:sz w:val="18"/>
+          <w:szCs w:val="18"/>
+        </w:rPr>
+        <w:t xml:space="preserve">  shortName: vanilla kubernetes cluster implementation version 1.22.x</w:t>
+      </w:r>
+    </w:p>
+    <w:p/>
+    <w:p>
+      <w:r>
+        <w:t xml:space="preserve">It is requested as dependency for the ABAP system described as service in </w:t>
+      </w:r>
+      <w:r>
+        <w:fldChar w:fldCharType="begin"/>
+      </w:r>
+      <w:r>
+        <w:instrText xml:space="preserve"> REF _Ref173242383 \r \h </w:instrText>
+      </w:r>
+      <w:r>
+        <w:fldChar w:fldCharType="separate"/>
+      </w:r>
+      <w:r>
+        <w:t>2.5.1.3</w:t>
+      </w:r>
+      <w:r>
+        <w:fldChar w:fldCharType="end"/>
+      </w:r>
+      <w:r>
+        <w:t xml:space="preserve">. To fulfill this dependency in the context of the Steampunk service provider described in </w:t>
+      </w:r>
+      <w:r>
+        <w:fldChar w:fldCharType="begin"/>
+      </w:r>
+      <w:r>
+        <w:instrText xml:space="preserve"> REF _Ref173244783 \r \h </w:instrText>
+      </w:r>
+      <w:r>
+        <w:fldChar w:fldCharType="separate"/>
+      </w:r>
+      <w:r>
+        <w:t>2.5.2.2</w:t>
+      </w:r>
+      <w:r>
+        <w:fldChar w:fldCharType="end"/>
+      </w:r>
+      <w:r>
+        <w:t xml:space="preserve">, the Kubernetes service managed by Gardener must implement this contract, as described in the service instance description for Gardener-provided Kubernetes clusters stored in an OCM component version like </w:t>
+      </w:r>
+      <w:r>
+        <w:rPr>
+          <w:rFonts w:ascii="Courier New" w:hAnsi="Courier New" w:cs="Courier New"/>
+          <w:sz w:val="18"/>
+          <w:szCs w:val="18"/>
+        </w:rPr>
+        <w:t>acme.org/gardener/</w:t>
+      </w:r>
+      <w:r>
+        <w:rPr>
+          <w:rFonts w:ascii="Courier New" w:hAnsi="Courier New" w:cs="Courier New"/>
+          <w:sz w:val="18"/>
+          <w:szCs w:val="18"/>
+        </w:rPr>
+        <w:t>apis:v1.x.x</w:t>
+      </w:r>
+      <w:r>
+        <w:rPr>
+          <w:sz w:val="18"/>
+          <w:szCs w:val="18"/>
+        </w:rPr>
+        <w:t>.</w:t>
+      </w:r>
+    </w:p>
+    <w:p/>
     <w:p>
       <w:pPr>
         <w:pBdr>
@@ -8983,7 +9111,7 @@
         <w:rPr>
           <w:rFonts w:ascii="Courier New" w:hAnsi="Courier New" w:cs="Courier New"/>
         </w:rPr>
-        <w:t>services:</w:t>
+        <w:t>type: relativeServiceModelDescription/v1</w:t>
       </w:r>
     </w:p>
     <w:p>
@@ -9003,7 +9131,7 @@
         <w:rPr>
           <w:rFonts w:ascii="Courier New" w:hAnsi="Courier New" w:cs="Courier New"/>
         </w:rPr>
-        <w:t>- service: cluster</w:t>
+        <w:t>services:</w:t>
       </w:r>
     </w:p>
     <w:p>
@@ -9023,7 +9151,7 @@
         <w:rPr>
           <w:rFonts w:ascii="Courier New" w:hAnsi="Courier New" w:cs="Courier New"/>
         </w:rPr>
-        <w:t xml:space="preserve">  type: OrdinaryService</w:t>
+        <w:t>- service: cluster</w:t>
       </w:r>
     </w:p>
     <w:p>
@@ -9043,7 +9171,7 @@
         <w:rPr>
           <w:rFonts w:ascii="Courier New" w:hAnsi="Courier New" w:cs="Courier New"/>
         </w:rPr>
-        <w:t xml:space="preserve">  shortName: Kubernets Cluster managed by Gardener with version 1.22.x</w:t>
+        <w:t xml:space="preserve">  type: OrdinaryService</w:t>
       </w:r>
     </w:p>
     <w:p>
@@ -9063,7 +9191,7 @@
         <w:rPr>
           <w:rFonts w:ascii="Courier New" w:hAnsi="Courier New" w:cs="Courier New"/>
         </w:rPr>
-        <w:t xml:space="preserve">  contracts:</w:t>
+        <w:t xml:space="preserve">  shortName: Kubernets Cluster managed by Gardener with version 1.22.x</w:t>
       </w:r>
     </w:p>
     <w:p>
@@ -9083,31 +9211,7 @@
         <w:rPr>
           <w:rFonts w:ascii="Courier New" w:hAnsi="Courier New" w:cs="Courier New"/>
         </w:rPr>
-        <w:t xml:space="preserve">  - service: </w:t>
-      </w:r>
-      <w:r>
-        <w:rPr>
-          <w:rFonts w:ascii="Courier New" w:hAnsi="Courier New" w:cs="Courier New"/>
-        </w:rPr>
-        <w:t>kubernetes.io</w:t>
-      </w:r>
-      <w:r>
-        <w:rPr>
-          <w:rFonts w:ascii="Courier New" w:hAnsi="Courier New" w:cs="Courier New"/>
-        </w:rPr>
-        <w:t>/</w:t>
-      </w:r>
-      <w:r>
-        <w:rPr>
-          <w:rFonts w:ascii="Courier New" w:hAnsi="Courier New" w:cs="Courier New"/>
-        </w:rPr>
-        <w:t>apis</w:t>
-      </w:r>
-      <w:r>
-        <w:rPr>
-          <w:rFonts w:ascii="Courier New" w:hAnsi="Courier New" w:cs="Courier New"/>
-        </w:rPr>
-        <w:t>/cluster</w:t>
+        <w:t xml:space="preserve">  contracts:</w:t>
       </w:r>
     </w:p>
     <w:p>
@@ -9127,6 +9231,50 @@
         <w:rPr>
           <w:rFonts w:ascii="Courier New" w:hAnsi="Courier New" w:cs="Courier New"/>
         </w:rPr>
+        <w:t xml:space="preserve">  - service: </w:t>
+      </w:r>
+      <w:r>
+        <w:rPr>
+          <w:rFonts w:ascii="Courier New" w:hAnsi="Courier New" w:cs="Courier New"/>
+        </w:rPr>
+        <w:t>kubernetes.io</w:t>
+      </w:r>
+      <w:r>
+        <w:rPr>
+          <w:rFonts w:ascii="Courier New" w:hAnsi="Courier New" w:cs="Courier New"/>
+        </w:rPr>
+        <w:t>/</w:t>
+      </w:r>
+      <w:r>
+        <w:rPr>
+          <w:rFonts w:ascii="Courier New" w:hAnsi="Courier New" w:cs="Courier New"/>
+        </w:rPr>
+        <w:t>apis</w:t>
+      </w:r>
+      <w:r>
+        <w:rPr>
+          <w:rFonts w:ascii="Courier New" w:hAnsi="Courier New" w:cs="Courier New"/>
+        </w:rPr>
+        <w:t>/cluster</w:t>
+      </w:r>
+    </w:p>
+    <w:p>
+      <w:pPr>
+        <w:pBdr>
+          <w:top w:val="single" w:sz="4" w:space="1" w:color="auto"/>
+          <w:left w:val="single" w:sz="4" w:space="4" w:color="auto"/>
+          <w:bottom w:val="single" w:sz="4" w:space="1" w:color="auto"/>
+          <w:right w:val="single" w:sz="4" w:space="4" w:color="auto"/>
+        </w:pBdr>
+        <w:shd w:val="clear" w:color="auto" w:fill="F2F2F2" w:themeFill="background1" w:themeFillShade="F2"/>
+        <w:rPr>
+          <w:rFonts w:ascii="Courier New" w:hAnsi="Courier New" w:cs="Courier New"/>
+        </w:rPr>
+      </w:pPr>
+      <w:r>
+        <w:rPr>
+          <w:rFonts w:ascii="Courier New" w:hAnsi="Courier New" w:cs="Courier New"/>
+        </w:rPr>
         <w:t xml:space="preserve">    version: v1.22.0</w:t>
       </w:r>
     </w:p>
@@ -9299,13 +9447,16 @@
         <w:t>As described by the description model, there is a special kind of service, the installation service, which can be used to install a dedicated instance of a particular service kind.</w:t>
       </w:r>
       <w:r>
-        <w:t xml:space="preserve"> The managed instance of such a landscape installation service just specifies such an installer together with its configuration. If the technical execution API of this service (formalized either by a separate contract, or by the OCM resource type of the bound delivery artifact) the service lifecycle of the service can be managed by this meta service provider by executing the lifecycle operations of the specified installation service.</w:t>
+        <w:t xml:space="preserve"> The managed instance of such a landscape installation service just specifies such an installer together with its configuration. If the technical execution API of this service (formalized either by a separate contract, or by the OCM resource </w:t>
+      </w:r>
+      <w:r>
+        <w:lastRenderedPageBreak/>
+        <w:t>type of the bound delivery artifact) the service lifecycle of the service can be managed by this meta service provider by executing the lifecycle operations of the specified installation service.</w:t>
       </w:r>
     </w:p>
     <w:p/>
     <w:p>
       <w:r>
-        <w:lastRenderedPageBreak/>
         <w:t>Based on dependencies among those digital twins the service provider can detect installation orders, when executing updates.</w:t>
       </w:r>
     </w:p>
@@ -9611,6 +9762,7 @@
     <w:p/>
     <w:p>
       <w:r>
+        <w:lastRenderedPageBreak/>
         <w:t>Gardener as base-runtime service provider must be installed before LIS</w:t>
       </w:r>
       <w:r>
@@ -9647,7 +9799,6 @@
         </w:numPr>
       </w:pPr>
       <w:r>
-        <w:lastRenderedPageBreak/>
         <w:t>LIS uses its SAM account to create a SAM account for the service provider to install</w:t>
       </w:r>
       <w:r>
@@ -9910,7 +10061,7 @@
 </file>
 
 <file path=word/endnotes.xml><?xml version="1.0" encoding="utf-8"?>
-<w:endnotes xmlns:wpc="http://schemas.microsoft.com/office/word/2010/wordprocessingCanvas" xmlns:cx="http://schemas.microsoft.com/office/drawing/2014/chartex" xmlns:cx1="http://schemas.microsoft.com/office/drawing/2015/9/8/chartex" xmlns:cx2="http://schemas.microsoft.com/office/drawing/2015/10/21/chartex" xmlns:cx3="http://schemas.microsoft.com/office/drawing/2016/5/9/chartex" xmlns:cx4="http://schemas.microsoft.com/office/drawing/2016/5/10/chartex" xmlns:cx5="http://schemas.microsoft.com/office/drawing/2016/5/11/chartex" xmlns:cx6="http://schemas.microsoft.com/office/drawing/2016/5/12/chartex" xmlns:cx7="http://schemas.microsoft.com/office/drawing/2016/5/13/chartex" xmlns:cx8="http://schemas.microsoft.com/office/drawing/2016/5/14/chartex" xmlns:mc="http://schemas.openxmlformats.org/markup-compatibility/2006" xmlns:aink="http://schemas.microsoft.com/office/drawing/2016/ink" xmlns:am3d="http://schemas.microsoft.com/office/drawing/2017/model3d" xmlns:o="urn:schemas-microsoft-com:office:office" xmlns:oel="http://schemas.microsoft.com/office/2019/extlst" xmlns:r="http://schemas.openxmlformats.org/officeDocument/2006/relationships" xmlns:m="http://schemas.openxmlformats.org/officeDocument/2006/math" xmlns:v="urn:schemas-microsoft-com:vml" xmlns:wp14="http://schemas.microsoft.com/office/word/2010/wordprocessingDrawing" xmlns:wp="http://schemas.openxmlformats.org/drawingml/2006/wordprocessingDrawing" xmlns:w10="urn:schemas-microsoft-com:office:word" xmlns:w="http://schemas.openxmlformats.org/wordprocessingml/2006/main" xmlns:w14="http://schemas.microsoft.com/office/word/2010/wordml" xmlns:w15="http://schemas.microsoft.com/office/word/2012/wordml" xmlns:w16cex="http://schemas.microsoft.com/office/word/2018/wordml/cex" xmlns:w16cid="http://schemas.microsoft.com/office/word/2016/wordml/cid" xmlns:w16="http://schemas.microsoft.com/office/word/2018/wordml" xmlns:w16sdtdh="http://schemas.microsoft.com/office/word/2020/wordml/sdtdatahash" xmlns:w16se="http://schemas.microsoft.com/office/word/2015/wordml/symex" xmlns:wpg="http://schemas.microsoft.com/office/word/2010/wordprocessingGroup" xmlns:wpi="http://schemas.microsoft.com/office/word/2010/wordprocessingInk" xmlns:wne="http://schemas.microsoft.com/office/word/2006/wordml" xmlns:wps="http://schemas.microsoft.com/office/word/2010/wordprocessingShape" mc:Ignorable="w14 w15 w16se w16cid w16 w16cex w16sdtdh wp14">
+<w:endnotes xmlns:wpc="http://schemas.microsoft.com/office/word/2010/wordprocessingCanvas" xmlns:cx="http://schemas.microsoft.com/office/drawing/2014/chartex" xmlns:cx1="http://schemas.microsoft.com/office/drawing/2015/9/8/chartex" xmlns:cx2="http://schemas.microsoft.com/office/drawing/2015/10/21/chartex" xmlns:cx3="http://schemas.microsoft.com/office/drawing/2016/5/9/chartex" xmlns:cx4="http://schemas.microsoft.com/office/drawing/2016/5/10/chartex" xmlns:cx5="http://schemas.microsoft.com/office/drawing/2016/5/11/chartex" xmlns:cx6="http://schemas.microsoft.com/office/drawing/2016/5/12/chartex" xmlns:cx7="http://schemas.microsoft.com/office/drawing/2016/5/13/chartex" xmlns:cx8="http://schemas.microsoft.com/office/drawing/2016/5/14/chartex" xmlns:mc="http://schemas.openxmlformats.org/markup-compatibility/2006" xmlns:aink="http://schemas.microsoft.com/office/drawing/2016/ink" xmlns:am3d="http://schemas.microsoft.com/office/drawing/2017/model3d" xmlns:o="urn:schemas-microsoft-com:office:office" xmlns:oel="http://schemas.microsoft.com/office/2019/extlst" xmlns:r="http://schemas.openxmlformats.org/officeDocument/2006/relationships" xmlns:m="http://schemas.openxmlformats.org/officeDocument/2006/math" xmlns:v="urn:schemas-microsoft-com:vml" xmlns:wp14="http://schemas.microsoft.com/office/word/2010/wordprocessingDrawing" xmlns:wp="http://schemas.openxmlformats.org/drawingml/2006/wordprocessingDrawing" xmlns:w10="urn:schemas-microsoft-com:office:word" xmlns:w="http://schemas.openxmlformats.org/wordprocessingml/2006/main" xmlns:w14="http://schemas.microsoft.com/office/word/2010/wordml" xmlns:w15="http://schemas.microsoft.com/office/word/2012/wordml" xmlns:w16cex="http://schemas.microsoft.com/office/word/2018/wordml/cex" xmlns:w16cid="http://schemas.microsoft.com/office/word/2016/wordml/cid" xmlns:w16="http://schemas.microsoft.com/office/word/2018/wordml" xmlns:w16du="http://schemas.microsoft.com/office/word/2023/wordml/word16du" xmlns:w16sdtdh="http://schemas.microsoft.com/office/word/2020/wordml/sdtdatahash" xmlns:w16se="http://schemas.microsoft.com/office/word/2015/wordml/symex" xmlns:wpg="http://schemas.microsoft.com/office/word/2010/wordprocessingGroup" xmlns:wpi="http://schemas.microsoft.com/office/word/2010/wordprocessingInk" xmlns:wne="http://schemas.microsoft.com/office/word/2006/wordml" xmlns:wps="http://schemas.microsoft.com/office/word/2010/wordprocessingShape" mc:Ignorable="w14 w15 w16se w16cid w16 w16cex w16sdtdh w16du wp14">
   <w:endnote w:type="separator" w:id="-1">
     <w:p>
       <w:r>
@@ -9929,7 +10080,7 @@
 </file>
 
 <file path=word/footer1.xml><?xml version="1.0" encoding="utf-8"?>
-<w:ftr xmlns:wpc="http://schemas.microsoft.com/office/word/2010/wordprocessingCanvas" xmlns:cx="http://schemas.microsoft.com/office/drawing/2014/chartex" xmlns:cx1="http://schemas.microsoft.com/office/drawing/2015/9/8/chartex" xmlns:cx2="http://schemas.microsoft.com/office/drawing/2015/10/21/chartex" xmlns:cx3="http://schemas.microsoft.com/office/drawing/2016/5/9/chartex" xmlns:cx4="http://schemas.microsoft.com/office/drawing/2016/5/10/chartex" xmlns:cx5="http://schemas.microsoft.com/office/drawing/2016/5/11/chartex" xmlns:cx6="http://schemas.microsoft.com/office/drawing/2016/5/12/chartex" xmlns:cx7="http://schemas.microsoft.com/office/drawing/2016/5/13/chartex" xmlns:cx8="http://schemas.microsoft.com/office/drawing/2016/5/14/chartex" xmlns:mc="http://schemas.openxmlformats.org/markup-compatibility/2006" xmlns:aink="http://schemas.microsoft.com/office/drawing/2016/ink" xmlns:am3d="http://schemas.microsoft.com/office/drawing/2017/model3d" xmlns:o="urn:schemas-microsoft-com:office:office" xmlns:oel="http://schemas.microsoft.com/office/2019/extlst" xmlns:r="http://schemas.openxmlformats.org/officeDocument/2006/relationships" xmlns:m="http://schemas.openxmlformats.org/officeDocument/2006/math" xmlns:v="urn:schemas-microsoft-com:vml" xmlns:wp14="http://schemas.microsoft.com/office/word/2010/wordprocessingDrawing" xmlns:wp="http://schemas.openxmlformats.org/drawingml/2006/wordprocessingDrawing" xmlns:w10="urn:schemas-microsoft-com:office:word" xmlns:w="http://schemas.openxmlformats.org/wordprocessingml/2006/main" xmlns:w14="http://schemas.microsoft.com/office/word/2010/wordml" xmlns:w15="http://schemas.microsoft.com/office/word/2012/wordml" xmlns:w16cex="http://schemas.microsoft.com/office/word/2018/wordml/cex" xmlns:w16cid="http://schemas.microsoft.com/office/word/2016/wordml/cid" xmlns:w16="http://schemas.microsoft.com/office/word/2018/wordml" xmlns:w16sdtdh="http://schemas.microsoft.com/office/word/2020/wordml/sdtdatahash" xmlns:w16se="http://schemas.microsoft.com/office/word/2015/wordml/symex" xmlns:wpg="http://schemas.microsoft.com/office/word/2010/wordprocessingGroup" xmlns:wpi="http://schemas.microsoft.com/office/word/2010/wordprocessingInk" xmlns:wne="http://schemas.microsoft.com/office/word/2006/wordml" xmlns:wps="http://schemas.microsoft.com/office/word/2010/wordprocessingShape" mc:Ignorable="w14 w15 w16se w16cid w16 w16cex w16sdtdh wp14">
+<w:ftr xmlns:wpc="http://schemas.microsoft.com/office/word/2010/wordprocessingCanvas" xmlns:cx="http://schemas.microsoft.com/office/drawing/2014/chartex" xmlns:cx1="http://schemas.microsoft.com/office/drawing/2015/9/8/chartex" xmlns:cx2="http://schemas.microsoft.com/office/drawing/2015/10/21/chartex" xmlns:cx3="http://schemas.microsoft.com/office/drawing/2016/5/9/chartex" xmlns:cx4="http://schemas.microsoft.com/office/drawing/2016/5/10/chartex" xmlns:cx5="http://schemas.microsoft.com/office/drawing/2016/5/11/chartex" xmlns:cx6="http://schemas.microsoft.com/office/drawing/2016/5/12/chartex" xmlns:cx7="http://schemas.microsoft.com/office/drawing/2016/5/13/chartex" xmlns:cx8="http://schemas.microsoft.com/office/drawing/2016/5/14/chartex" xmlns:mc="http://schemas.openxmlformats.org/markup-compatibility/2006" xmlns:aink="http://schemas.microsoft.com/office/drawing/2016/ink" xmlns:am3d="http://schemas.microsoft.com/office/drawing/2017/model3d" xmlns:o="urn:schemas-microsoft-com:office:office" xmlns:oel="http://schemas.microsoft.com/office/2019/extlst" xmlns:r="http://schemas.openxmlformats.org/officeDocument/2006/relationships" xmlns:m="http://schemas.openxmlformats.org/officeDocument/2006/math" xmlns:v="urn:schemas-microsoft-com:vml" xmlns:wp14="http://schemas.microsoft.com/office/word/2010/wordprocessingDrawing" xmlns:wp="http://schemas.openxmlformats.org/drawingml/2006/wordprocessingDrawing" xmlns:w10="urn:schemas-microsoft-com:office:word" xmlns:w="http://schemas.openxmlformats.org/wordprocessingml/2006/main" xmlns:w14="http://schemas.microsoft.com/office/word/2010/wordml" xmlns:w15="http://schemas.microsoft.com/office/word/2012/wordml" xmlns:w16cex="http://schemas.microsoft.com/office/word/2018/wordml/cex" xmlns:w16cid="http://schemas.microsoft.com/office/word/2016/wordml/cid" xmlns:w16="http://schemas.microsoft.com/office/word/2018/wordml" xmlns:w16du="http://schemas.microsoft.com/office/word/2023/wordml/word16du" xmlns:w16sdtdh="http://schemas.microsoft.com/office/word/2020/wordml/sdtdatahash" xmlns:w16se="http://schemas.microsoft.com/office/word/2015/wordml/symex" xmlns:wpg="http://schemas.microsoft.com/office/word/2010/wordprocessingGroup" xmlns:wpi="http://schemas.microsoft.com/office/word/2010/wordprocessingInk" xmlns:wne="http://schemas.microsoft.com/office/word/2006/wordml" xmlns:wps="http://schemas.microsoft.com/office/word/2010/wordprocessingShape" mc:Ignorable="w14 w15 w16se w16cid w16 w16cex w16sdtdh w16du wp14">
   <w:p>
     <w:pPr>
       <w:pStyle w:val="Footer"/>
@@ -9979,7 +10130,7 @@
 </file>
 
 <file path=word/footer2.xml><?xml version="1.0" encoding="utf-8"?>
-<w:ftr xmlns:wpc="http://schemas.microsoft.com/office/word/2010/wordprocessingCanvas" xmlns:cx="http://schemas.microsoft.com/office/drawing/2014/chartex" xmlns:cx1="http://schemas.microsoft.com/office/drawing/2015/9/8/chartex" xmlns:cx2="http://schemas.microsoft.com/office/drawing/2015/10/21/chartex" xmlns:cx3="http://schemas.microsoft.com/office/drawing/2016/5/9/chartex" xmlns:cx4="http://schemas.microsoft.com/office/drawing/2016/5/10/chartex" xmlns:cx5="http://schemas.microsoft.com/office/drawing/2016/5/11/chartex" xmlns:cx6="http://schemas.microsoft.com/office/drawing/2016/5/12/chartex" xmlns:cx7="http://schemas.microsoft.com/office/drawing/2016/5/13/chartex" xmlns:cx8="http://schemas.microsoft.com/office/drawing/2016/5/14/chartex" xmlns:mc="http://schemas.openxmlformats.org/markup-compatibility/2006" xmlns:aink="http://schemas.microsoft.com/office/drawing/2016/ink" xmlns:am3d="http://schemas.microsoft.com/office/drawing/2017/model3d" xmlns:o="urn:schemas-microsoft-com:office:office" xmlns:oel="http://schemas.microsoft.com/office/2019/extlst" xmlns:r="http://schemas.openxmlformats.org/officeDocument/2006/relationships" xmlns:m="http://schemas.openxmlformats.org/officeDocument/2006/math" xmlns:v="urn:schemas-microsoft-com:vml" xmlns:wp14="http://schemas.microsoft.com/office/word/2010/wordprocessingDrawing" xmlns:wp="http://schemas.openxmlformats.org/drawingml/2006/wordprocessingDrawing" xmlns:w10="urn:schemas-microsoft-com:office:word" xmlns:w="http://schemas.openxmlformats.org/wordprocessingml/2006/main" xmlns:w14="http://schemas.microsoft.com/office/word/2010/wordml" xmlns:w15="http://schemas.microsoft.com/office/word/2012/wordml" xmlns:w16cex="http://schemas.microsoft.com/office/word/2018/wordml/cex" xmlns:w16cid="http://schemas.microsoft.com/office/word/2016/wordml/cid" xmlns:w16="http://schemas.microsoft.com/office/word/2018/wordml" xmlns:w16sdtdh="http://schemas.microsoft.com/office/word/2020/wordml/sdtdatahash" xmlns:w16se="http://schemas.microsoft.com/office/word/2015/wordml/symex" xmlns:wpg="http://schemas.microsoft.com/office/word/2010/wordprocessingGroup" xmlns:wpi="http://schemas.microsoft.com/office/word/2010/wordprocessingInk" xmlns:wne="http://schemas.microsoft.com/office/word/2006/wordml" xmlns:wps="http://schemas.microsoft.com/office/word/2010/wordprocessingShape" mc:Ignorable="w14 w15 w16se w16cid w16 w16cex w16sdtdh wp14">
+<w:ftr xmlns:wpc="http://schemas.microsoft.com/office/word/2010/wordprocessingCanvas" xmlns:cx="http://schemas.microsoft.com/office/drawing/2014/chartex" xmlns:cx1="http://schemas.microsoft.com/office/drawing/2015/9/8/chartex" xmlns:cx2="http://schemas.microsoft.com/office/drawing/2015/10/21/chartex" xmlns:cx3="http://schemas.microsoft.com/office/drawing/2016/5/9/chartex" xmlns:cx4="http://schemas.microsoft.com/office/drawing/2016/5/10/chartex" xmlns:cx5="http://schemas.microsoft.com/office/drawing/2016/5/11/chartex" xmlns:cx6="http://schemas.microsoft.com/office/drawing/2016/5/12/chartex" xmlns:cx7="http://schemas.microsoft.com/office/drawing/2016/5/13/chartex" xmlns:cx8="http://schemas.microsoft.com/office/drawing/2016/5/14/chartex" xmlns:mc="http://schemas.openxmlformats.org/markup-compatibility/2006" xmlns:aink="http://schemas.microsoft.com/office/drawing/2016/ink" xmlns:am3d="http://schemas.microsoft.com/office/drawing/2017/model3d" xmlns:o="urn:schemas-microsoft-com:office:office" xmlns:oel="http://schemas.microsoft.com/office/2019/extlst" xmlns:r="http://schemas.openxmlformats.org/officeDocument/2006/relationships" xmlns:m="http://schemas.openxmlformats.org/officeDocument/2006/math" xmlns:v="urn:schemas-microsoft-com:vml" xmlns:wp14="http://schemas.microsoft.com/office/word/2010/wordprocessingDrawing" xmlns:wp="http://schemas.openxmlformats.org/drawingml/2006/wordprocessingDrawing" xmlns:w10="urn:schemas-microsoft-com:office:word" xmlns:w="http://schemas.openxmlformats.org/wordprocessingml/2006/main" xmlns:w14="http://schemas.microsoft.com/office/word/2010/wordml" xmlns:w15="http://schemas.microsoft.com/office/word/2012/wordml" xmlns:w16cex="http://schemas.microsoft.com/office/word/2018/wordml/cex" xmlns:w16cid="http://schemas.microsoft.com/office/word/2016/wordml/cid" xmlns:w16="http://schemas.microsoft.com/office/word/2018/wordml" xmlns:w16du="http://schemas.microsoft.com/office/word/2023/wordml/word16du" xmlns:w16sdtdh="http://schemas.microsoft.com/office/word/2020/wordml/sdtdatahash" xmlns:w16se="http://schemas.microsoft.com/office/word/2015/wordml/symex" xmlns:wpg="http://schemas.microsoft.com/office/word/2010/wordprocessingGroup" xmlns:wpi="http://schemas.microsoft.com/office/word/2010/wordprocessingInk" xmlns:wne="http://schemas.microsoft.com/office/word/2006/wordml" xmlns:wps="http://schemas.microsoft.com/office/word/2010/wordprocessingShape" mc:Ignorable="w14 w15 w16se w16cid w16 w16cex w16sdtdh w16du wp14">
   <w:p>
     <w:pPr>
       <w:pStyle w:val="Footer"/>
@@ -10027,7 +10178,7 @@
       <w:rPr>
         <w:noProof/>
       </w:rPr>
-      <w:t>2024-09-09</w:t>
+      <w:t>2024-09-18</w:t>
     </w:r>
     <w:r>
       <w:fldChar w:fldCharType="end"/>
@@ -10049,7 +10200,7 @@
 </file>
 
 <file path=word/footnotes.xml><?xml version="1.0" encoding="utf-8"?>
-<w:footnotes xmlns:wpc="http://schemas.microsoft.com/office/word/2010/wordprocessingCanvas" xmlns:cx="http://schemas.microsoft.com/office/drawing/2014/chartex" xmlns:cx1="http://schemas.microsoft.com/office/drawing/2015/9/8/chartex" xmlns:cx2="http://schemas.microsoft.com/office/drawing/2015/10/21/chartex" xmlns:cx3="http://schemas.microsoft.com/office/drawing/2016/5/9/chartex" xmlns:cx4="http://schemas.microsoft.com/office/drawing/2016/5/10/chartex" xmlns:cx5="http://schemas.microsoft.com/office/drawing/2016/5/11/chartex" xmlns:cx6="http://schemas.microsoft.com/office/drawing/2016/5/12/chartex" xmlns:cx7="http://schemas.microsoft.com/office/drawing/2016/5/13/chartex" xmlns:cx8="http://schemas.microsoft.com/office/drawing/2016/5/14/chartex" xmlns:mc="http://schemas.openxmlformats.org/markup-compatibility/2006" xmlns:aink="http://schemas.microsoft.com/office/drawing/2016/ink" xmlns:am3d="http://schemas.microsoft.com/office/drawing/2017/model3d" xmlns:o="urn:schemas-microsoft-com:office:office" xmlns:oel="http://schemas.microsoft.com/office/2019/extlst" xmlns:r="http://schemas.openxmlformats.org/officeDocument/2006/relationships" xmlns:m="http://schemas.openxmlformats.org/officeDocument/2006/math" xmlns:v="urn:schemas-microsoft-com:vml" xmlns:wp14="http://schemas.microsoft.com/office/word/2010/wordprocessingDrawing" xmlns:wp="http://schemas.openxmlformats.org/drawingml/2006/wordprocessingDrawing" xmlns:w10="urn:schemas-microsoft-com:office:word" xmlns:w="http://schemas.openxmlformats.org/wordprocessingml/2006/main" xmlns:w14="http://schemas.microsoft.com/office/word/2010/wordml" xmlns:w15="http://schemas.microsoft.com/office/word/2012/wordml" xmlns:w16cex="http://schemas.microsoft.com/office/word/2018/wordml/cex" xmlns:w16cid="http://schemas.microsoft.com/office/word/2016/wordml/cid" xmlns:w16="http://schemas.microsoft.com/office/word/2018/wordml" xmlns:w16sdtdh="http://schemas.microsoft.com/office/word/2020/wordml/sdtdatahash" xmlns:w16se="http://schemas.microsoft.com/office/word/2015/wordml/symex" xmlns:wpg="http://schemas.microsoft.com/office/word/2010/wordprocessingGroup" xmlns:wpi="http://schemas.microsoft.com/office/word/2010/wordprocessingInk" xmlns:wne="http://schemas.microsoft.com/office/word/2006/wordml" xmlns:wps="http://schemas.microsoft.com/office/word/2010/wordprocessingShape" mc:Ignorable="w14 w15 w16se w16cid w16 w16cex w16sdtdh wp14">
+<w:footnotes xmlns:wpc="http://schemas.microsoft.com/office/word/2010/wordprocessingCanvas" xmlns:cx="http://schemas.microsoft.com/office/drawing/2014/chartex" xmlns:cx1="http://schemas.microsoft.com/office/drawing/2015/9/8/chartex" xmlns:cx2="http://schemas.microsoft.com/office/drawing/2015/10/21/chartex" xmlns:cx3="http://schemas.microsoft.com/office/drawing/2016/5/9/chartex" xmlns:cx4="http://schemas.microsoft.com/office/drawing/2016/5/10/chartex" xmlns:cx5="http://schemas.microsoft.com/office/drawing/2016/5/11/chartex" xmlns:cx6="http://schemas.microsoft.com/office/drawing/2016/5/12/chartex" xmlns:cx7="http://schemas.microsoft.com/office/drawing/2016/5/13/chartex" xmlns:cx8="http://schemas.microsoft.com/office/drawing/2016/5/14/chartex" xmlns:mc="http://schemas.openxmlformats.org/markup-compatibility/2006" xmlns:aink="http://schemas.microsoft.com/office/drawing/2016/ink" xmlns:am3d="http://schemas.microsoft.com/office/drawing/2017/model3d" xmlns:o="urn:schemas-microsoft-com:office:office" xmlns:oel="http://schemas.microsoft.com/office/2019/extlst" xmlns:r="http://schemas.openxmlformats.org/officeDocument/2006/relationships" xmlns:m="http://schemas.openxmlformats.org/officeDocument/2006/math" xmlns:v="urn:schemas-microsoft-com:vml" xmlns:wp14="http://schemas.microsoft.com/office/word/2010/wordprocessingDrawing" xmlns:wp="http://schemas.openxmlformats.org/drawingml/2006/wordprocessingDrawing" xmlns:w10="urn:schemas-microsoft-com:office:word" xmlns:w="http://schemas.openxmlformats.org/wordprocessingml/2006/main" xmlns:w14="http://schemas.microsoft.com/office/word/2010/wordml" xmlns:w15="http://schemas.microsoft.com/office/word/2012/wordml" xmlns:w16cex="http://schemas.microsoft.com/office/word/2018/wordml/cex" xmlns:w16cid="http://schemas.microsoft.com/office/word/2016/wordml/cid" xmlns:w16="http://schemas.microsoft.com/office/word/2018/wordml" xmlns:w16du="http://schemas.microsoft.com/office/word/2023/wordml/word16du" xmlns:w16sdtdh="http://schemas.microsoft.com/office/word/2020/wordml/sdtdatahash" xmlns:w16se="http://schemas.microsoft.com/office/word/2015/wordml/symex" xmlns:wpg="http://schemas.microsoft.com/office/word/2010/wordprocessingGroup" xmlns:wpi="http://schemas.microsoft.com/office/word/2010/wordprocessingInk" xmlns:wne="http://schemas.microsoft.com/office/word/2006/wordml" xmlns:wps="http://schemas.microsoft.com/office/word/2010/wordprocessingShape" mc:Ignorable="w14 w15 w16se w16cid w16 w16cex w16sdtdh w16du wp14">
   <w:footnote w:type="separator" w:id="-1">
     <w:p>
       <w:r>
@@ -10068,7 +10219,7 @@
 </file>
 
 <file path=word/numbering.xml><?xml version="1.0" encoding="utf-8"?>
-<w:numbering xmlns:wpc="http://schemas.microsoft.com/office/word/2010/wordprocessingCanvas" xmlns:cx="http://schemas.microsoft.com/office/drawing/2014/chartex" xmlns:cx1="http://schemas.microsoft.com/office/drawing/2015/9/8/chartex" xmlns:cx2="http://schemas.microsoft.com/office/drawing/2015/10/21/chartex" xmlns:cx3="http://schemas.microsoft.com/office/drawing/2016/5/9/chartex" xmlns:cx4="http://schemas.microsoft.com/office/drawing/2016/5/10/chartex" xmlns:cx5="http://schemas.microsoft.com/office/drawing/2016/5/11/chartex" xmlns:cx6="http://schemas.microsoft.com/office/drawing/2016/5/12/chartex" xmlns:cx7="http://schemas.microsoft.com/office/drawing/2016/5/13/chartex" xmlns:cx8="http://schemas.microsoft.com/office/drawing/2016/5/14/chartex" xmlns:mc="http://schemas.openxmlformats.org/markup-compatibility/2006" xmlns:aink="http://schemas.microsoft.com/office/drawing/2016/ink" xmlns:am3d="http://schemas.microsoft.com/office/drawing/2017/model3d" xmlns:o="urn:schemas-microsoft-com:office:office" xmlns:oel="http://schemas.microsoft.com/office/2019/extlst" xmlns:r="http://schemas.openxmlformats.org/officeDocument/2006/relationships" xmlns:m="http://schemas.openxmlformats.org/officeDocument/2006/math" xmlns:v="urn:schemas-microsoft-com:vml" xmlns:wp14="http://schemas.microsoft.com/office/word/2010/wordprocessingDrawing" xmlns:wp="http://schemas.openxmlformats.org/drawingml/2006/wordprocessingDrawing" xmlns:w10="urn:schemas-microsoft-com:office:word" xmlns:w="http://schemas.openxmlformats.org/wordprocessingml/2006/main" xmlns:w14="http://schemas.microsoft.com/office/word/2010/wordml" xmlns:w15="http://schemas.microsoft.com/office/word/2012/wordml" xmlns:w16cex="http://schemas.microsoft.com/office/word/2018/wordml/cex" xmlns:w16cid="http://schemas.microsoft.com/office/word/2016/wordml/cid" xmlns:w16="http://schemas.microsoft.com/office/word/2018/wordml" xmlns:w16sdtdh="http://schemas.microsoft.com/office/word/2020/wordml/sdtdatahash" xmlns:w16se="http://schemas.microsoft.com/office/word/2015/wordml/symex" xmlns:wpg="http://schemas.microsoft.com/office/word/2010/wordprocessingGroup" xmlns:wpi="http://schemas.microsoft.com/office/word/2010/wordprocessingInk" xmlns:wne="http://schemas.microsoft.com/office/word/2006/wordml" xmlns:wps="http://schemas.microsoft.com/office/word/2010/wordprocessingShape" mc:Ignorable="w14 w15 w16se w16cid w16 w16cex w16sdtdh wp14">
+<w:numbering xmlns:wpc="http://schemas.microsoft.com/office/word/2010/wordprocessingCanvas" xmlns:cx="http://schemas.microsoft.com/office/drawing/2014/chartex" xmlns:cx1="http://schemas.microsoft.com/office/drawing/2015/9/8/chartex" xmlns:cx2="http://schemas.microsoft.com/office/drawing/2015/10/21/chartex" xmlns:cx3="http://schemas.microsoft.com/office/drawing/2016/5/9/chartex" xmlns:cx4="http://schemas.microsoft.com/office/drawing/2016/5/10/chartex" xmlns:cx5="http://schemas.microsoft.com/office/drawing/2016/5/11/chartex" xmlns:cx6="http://schemas.microsoft.com/office/drawing/2016/5/12/chartex" xmlns:cx7="http://schemas.microsoft.com/office/drawing/2016/5/13/chartex" xmlns:cx8="http://schemas.microsoft.com/office/drawing/2016/5/14/chartex" xmlns:mc="http://schemas.openxmlformats.org/markup-compatibility/2006" xmlns:aink="http://schemas.microsoft.com/office/drawing/2016/ink" xmlns:am3d="http://schemas.microsoft.com/office/drawing/2017/model3d" xmlns:o="urn:schemas-microsoft-com:office:office" xmlns:oel="http://schemas.microsoft.com/office/2019/extlst" xmlns:r="http://schemas.openxmlformats.org/officeDocument/2006/relationships" xmlns:m="http://schemas.openxmlformats.org/officeDocument/2006/math" xmlns:v="urn:schemas-microsoft-com:vml" xmlns:wp14="http://schemas.microsoft.com/office/word/2010/wordprocessingDrawing" xmlns:wp="http://schemas.openxmlformats.org/drawingml/2006/wordprocessingDrawing" xmlns:w10="urn:schemas-microsoft-com:office:word" xmlns:w="http://schemas.openxmlformats.org/wordprocessingml/2006/main" xmlns:w14="http://schemas.microsoft.com/office/word/2010/wordml" xmlns:w15="http://schemas.microsoft.com/office/word/2012/wordml" xmlns:w16cex="http://schemas.microsoft.com/office/word/2018/wordml/cex" xmlns:w16cid="http://schemas.microsoft.com/office/word/2016/wordml/cid" xmlns:w16="http://schemas.microsoft.com/office/word/2018/wordml" xmlns:w16du="http://schemas.microsoft.com/office/word/2023/wordml/word16du" xmlns:w16sdtdh="http://schemas.microsoft.com/office/word/2020/wordml/sdtdatahash" xmlns:w16se="http://schemas.microsoft.com/office/word/2015/wordml/symex" xmlns:wpg="http://schemas.microsoft.com/office/word/2010/wordprocessingGroup" xmlns:wpi="http://schemas.microsoft.com/office/word/2010/wordprocessingInk" xmlns:wne="http://schemas.microsoft.com/office/word/2006/wordml" xmlns:wps="http://schemas.microsoft.com/office/word/2010/wordprocessingShape" mc:Ignorable="w14 w15 w16se w16cid w16 w16cex w16sdtdh w16du wp14">
   <w:abstractNum w:abstractNumId="0" w15:restartNumberingAfterBreak="0">
     <w:nsid w:val="FFFFFFFB"/>
     <w:multiLevelType w:val="multilevel"/>
@@ -10526,7 +10677,7 @@
         <w:rFonts w:ascii="Times New Roman" w:eastAsia="Times New Roman" w:hAnsi="Times New Roman" w:cs="Times New Roman" w:hint="default"/>
       </w:rPr>
     </w:lvl>
-    <w:lvl w:ilvl="1" w:tplc="04090003" w:tentative="1">
+    <w:lvl w:ilvl="1" w:tplc="04090003">
       <w:start w:val="1"/>
       <w:numFmt w:val="bullet"/>
       <w:lvlText w:val="o"/>
@@ -13426,7 +13577,7 @@
 </file>
 
 <file path=word/styles.xml><?xml version="1.0" encoding="utf-8"?>
-<w:styles xmlns:mc="http://schemas.openxmlformats.org/markup-compatibility/2006" xmlns:r="http://schemas.openxmlformats.org/officeDocument/2006/relationships" xmlns:w="http://schemas.openxmlformats.org/wordprocessingml/2006/main" xmlns:w14="http://schemas.microsoft.com/office/word/2010/wordml" xmlns:w15="http://schemas.microsoft.com/office/word/2012/wordml" xmlns:w16cex="http://schemas.microsoft.com/office/word/2018/wordml/cex" xmlns:w16cid="http://schemas.microsoft.com/office/word/2016/wordml/cid" xmlns:w16="http://schemas.microsoft.com/office/word/2018/wordml" xmlns:w16sdtdh="http://schemas.microsoft.com/office/word/2020/wordml/sdtdatahash" xmlns:w16se="http://schemas.microsoft.com/office/word/2015/wordml/symex" mc:Ignorable="w14 w15 w16se w16cid w16 w16cex w16sdtdh">
+<w:styles xmlns:mc="http://schemas.openxmlformats.org/markup-compatibility/2006" xmlns:r="http://schemas.openxmlformats.org/officeDocument/2006/relationships" xmlns:w="http://schemas.openxmlformats.org/wordprocessingml/2006/main" xmlns:w14="http://schemas.microsoft.com/office/word/2010/wordml" xmlns:w15="http://schemas.microsoft.com/office/word/2012/wordml" xmlns:w16cex="http://schemas.microsoft.com/office/word/2018/wordml/cex" xmlns:w16cid="http://schemas.microsoft.com/office/word/2016/wordml/cid" xmlns:w16="http://schemas.microsoft.com/office/word/2018/wordml" xmlns:w16du="http://schemas.microsoft.com/office/word/2023/wordml/word16du" xmlns:w16sdtdh="http://schemas.microsoft.com/office/word/2020/wordml/sdtdatahash" xmlns:w16se="http://schemas.microsoft.com/office/word/2015/wordml/symex" mc:Ignorable="w14 w15 w16se w16cid w16 w16cex w16sdtdh w16du">
   <w:docDefaults>
     <w:rPrDefault>
       <w:rPr>

</xml_diff>